<commit_message>
Feedback forms + SweetAlert
</commit_message>
<xml_diff>
--- a/documenten/Iteratiedocument/Iteratiedocument_sprint_4.docx
+++ b/documenten/Iteratiedocument/Iteratiedocument_sprint_4.docx
@@ -1258,13 +1258,49 @@
     <w:p>
       <w:pPr>
         <w:numPr>
+          <w:ilvl w:val="0"/>
+          <w:numId w:val="12"/>
+        </w:numPr>
+        <w:spacing w:line="256" w:lineRule="auto"/>
+      </w:pPr>
+      <w:r>
+        <w:t>Gemaakte Features en Backlog status.</w:t>
+      </w:r>
+    </w:p>
+    <w:p>
+      <w:pPr>
+        <w:numPr>
           <w:ilvl w:val="1"/>
           <w:numId w:val="12"/>
         </w:numPr>
         <w:spacing w:line="256" w:lineRule="auto"/>
       </w:pPr>
       <w:r>
-        <w:t>Terugkoppeling werkzaamheden gedurende deze sprint.</w:t>
+        <w:t>Inleiding / toelichting.</w:t>
+      </w:r>
+    </w:p>
+    <w:p>
+      <w:pPr>
+        <w:numPr>
+          <w:ilvl w:val="1"/>
+          <w:numId w:val="12"/>
+        </w:numPr>
+        <w:spacing w:line="256" w:lineRule="auto"/>
+      </w:pPr>
+      <w:r>
+        <w:t>Backlog progressie.</w:t>
+      </w:r>
+    </w:p>
+    <w:p>
+      <w:pPr>
+        <w:numPr>
+          <w:ilvl w:val="1"/>
+          <w:numId w:val="12"/>
+        </w:numPr>
+        <w:spacing w:line="256" w:lineRule="auto"/>
+      </w:pPr>
+      <w:r>
+        <w:t>Sprint review (demo).</w:t>
       </w:r>
     </w:p>
     <w:p>
@@ -1276,7 +1312,7 @@
         <w:spacing w:line="256" w:lineRule="auto"/>
       </w:pPr>
       <w:r>
-        <w:t>Gemaakte Features en Backlog status.</w:t>
+        <w:t>Draft planning en doelstelling van de komende Sprint.</w:t>
       </w:r>
     </w:p>
     <w:p>
@@ -1288,7 +1324,23 @@
         <w:spacing w:line="256" w:lineRule="auto"/>
       </w:pPr>
       <w:r>
-        <w:t>Inleiding / toelichting.</w:t>
+        <w:t xml:space="preserve">Definitie of </w:t>
+      </w:r>
+      <w:proofErr w:type="spellStart"/>
+      <w:r>
+        <w:t>Done</w:t>
+      </w:r>
+      <w:proofErr w:type="spellEnd"/>
+      <w:r>
+        <w:t xml:space="preserve"> (</w:t>
+      </w:r>
+      <w:proofErr w:type="spellStart"/>
+      <w:r>
+        <w:t>DoD</w:t>
+      </w:r>
+      <w:proofErr w:type="spellEnd"/>
+      <w:r>
+        <w:t>).</w:t>
       </w:r>
     </w:p>
     <w:p>
@@ -1300,31 +1352,7 @@
         <w:spacing w:line="256" w:lineRule="auto"/>
       </w:pPr>
       <w:r>
-        <w:t>Backlog progressie.</w:t>
-      </w:r>
-    </w:p>
-    <w:p>
-      <w:pPr>
-        <w:numPr>
-          <w:ilvl w:val="1"/>
-          <w:numId w:val="12"/>
-        </w:numPr>
-        <w:spacing w:line="256" w:lineRule="auto"/>
-      </w:pPr>
-      <w:r>
-        <w:t>Sprint review (demo).</w:t>
-      </w:r>
-    </w:p>
-    <w:p>
-      <w:pPr>
-        <w:numPr>
-          <w:ilvl w:val="1"/>
-          <w:numId w:val="12"/>
-        </w:numPr>
-        <w:spacing w:line="256" w:lineRule="auto"/>
-      </w:pPr>
-      <w:r>
-        <w:t>Feedback klant.</w:t>
+        <w:t>Risico’s en Verwachtingen.</w:t>
       </w:r>
     </w:p>
     <w:p>
@@ -1336,65 +1364,17 @@
         <w:spacing w:line="256" w:lineRule="auto"/>
       </w:pPr>
       <w:r>
-        <w:t>Draft planning en doelstelling van de komende Sprint.</w:t>
-      </w:r>
-    </w:p>
-    <w:p>
-      <w:pPr>
-        <w:numPr>
-          <w:ilvl w:val="1"/>
-          <w:numId w:val="12"/>
-        </w:numPr>
-        <w:spacing w:line="256" w:lineRule="auto"/>
-      </w:pPr>
-      <w:r>
-        <w:t>Definitie of Done (DoD).</w:t>
-      </w:r>
-    </w:p>
-    <w:p>
-      <w:pPr>
-        <w:numPr>
-          <w:ilvl w:val="1"/>
-          <w:numId w:val="12"/>
-        </w:numPr>
-        <w:spacing w:line="256" w:lineRule="auto"/>
-      </w:pPr>
-      <w:r>
-        <w:t>Risico’s en Verwachtingen.</w:t>
-      </w:r>
-    </w:p>
-    <w:p>
-      <w:pPr>
-        <w:numPr>
-          <w:ilvl w:val="1"/>
-          <w:numId w:val="12"/>
-        </w:numPr>
-        <w:spacing w:line="256" w:lineRule="auto"/>
-      </w:pPr>
-      <w:r>
-        <w:t>Communicatieplan.</w:t>
-      </w:r>
-    </w:p>
-    <w:p>
-      <w:pPr>
-        <w:numPr>
-          <w:ilvl w:val="0"/>
-          <w:numId w:val="12"/>
-        </w:numPr>
-        <w:spacing w:line="256" w:lineRule="auto"/>
-      </w:pPr>
-      <w:r>
         <w:rPr>
           <w:noProof/>
         </w:rPr>
         <w:drawing>
-          <wp:anchor distT="0" distB="0" distL="114300" distR="114300" simplePos="0" relativeHeight="251700223" behindDoc="1" locked="0" layoutInCell="1" allowOverlap="1" wp14:anchorId="2F3B6AC3" wp14:editId="57C1CC2F">
+          <wp:anchor distT="0" distB="0" distL="114300" distR="114300" simplePos="0" relativeHeight="251700223" behindDoc="1" locked="0" layoutInCell="1" allowOverlap="1" wp14:anchorId="2F3B6AC3" wp14:editId="54BF2DCC">
             <wp:simplePos x="0" y="0"/>
             <wp:positionH relativeFrom="column">
-              <wp:posOffset>-966681</wp:posOffset>
+              <wp:posOffset>-966470</wp:posOffset>
             </wp:positionH>
             <wp:positionV relativeFrom="paragraph">
-              <wp:posOffset>4385099</wp:posOffset>
+              <wp:posOffset>5255895</wp:posOffset>
             </wp:positionV>
             <wp:extent cx="7670165" cy="627380"/>
             <wp:effectExtent l="0" t="0" r="6985" b="1270"/>
@@ -1587,80 +1567,13 @@
           <w:noProof/>
         </w:rPr>
         <w:drawing>
-          <wp:anchor distT="0" distB="0" distL="114300" distR="114300" simplePos="0" relativeHeight="251726847" behindDoc="1" locked="0" layoutInCell="1" allowOverlap="1" wp14:anchorId="2E70ADB0" wp14:editId="59309939">
+          <wp:anchor distT="0" distB="0" distL="114300" distR="114300" simplePos="0" relativeHeight="251698175" behindDoc="1" locked="0" layoutInCell="1" allowOverlap="1" wp14:anchorId="44619C4D" wp14:editId="705CF0A8">
             <wp:simplePos x="0" y="0"/>
             <wp:positionH relativeFrom="column">
-              <wp:posOffset>-918845</wp:posOffset>
+              <wp:posOffset>-899795</wp:posOffset>
             </wp:positionH>
             <wp:positionV relativeFrom="paragraph">
-              <wp:posOffset>7166610</wp:posOffset>
-            </wp:positionV>
-            <wp:extent cx="7670165" cy="627380"/>
-            <wp:effectExtent l="0" t="0" r="6985" b="1270"/>
-            <wp:wrapNone/>
-            <wp:docPr id="115016689" name="Afbeelding 31" descr="Afbeelding met tekst, schermopname, Rechthoek, ontwerp&#10;&#10;Automatisch gegenereerde beschrijving"/>
-            <wp:cNvGraphicFramePr>
-              <a:graphicFrameLocks xmlns:a="http://schemas.openxmlformats.org/drawingml/2006/main" noChangeAspect="1"/>
-            </wp:cNvGraphicFramePr>
-            <a:graphic xmlns:a="http://schemas.openxmlformats.org/drawingml/2006/main">
-              <a:graphicData uri="http://schemas.openxmlformats.org/drawingml/2006/picture">
-                <pic:pic xmlns:pic="http://schemas.openxmlformats.org/drawingml/2006/picture">
-                  <pic:nvPicPr>
-                    <pic:cNvPr id="715336586" name="Afbeelding 31" descr="Afbeelding met tekst, schermopname, Rechthoek, ontwerp&#10;&#10;Automatisch gegenereerde beschrijving"/>
-                    <pic:cNvPicPr/>
-                  </pic:nvPicPr>
-                  <pic:blipFill rotWithShape="1">
-                    <a:blip r:embed="rId9">
-                      <a:extLst>
-                        <a:ext uri="{28A0092B-C50C-407E-A947-70E740481C1C}">
-                          <a14:useLocalDpi xmlns:a14="http://schemas.microsoft.com/office/drawing/2010/main" val="0"/>
-                        </a:ext>
-                      </a:extLst>
-                    </a:blip>
-                    <a:srcRect t="93222"/>
-                    <a:stretch/>
-                  </pic:blipFill>
-                  <pic:spPr bwMode="auto">
-                    <a:xfrm>
-                      <a:off x="0" y="0"/>
-                      <a:ext cx="7670165" cy="627380"/>
-                    </a:xfrm>
-                    <a:prstGeom prst="rect">
-                      <a:avLst/>
-                    </a:prstGeom>
-                    <a:ln>
-                      <a:noFill/>
-                    </a:ln>
-                    <a:extLst>
-                      <a:ext uri="{53640926-AAD7-44D8-BBD7-CCE9431645EC}">
-                        <a14:shadowObscured xmlns:a14="http://schemas.microsoft.com/office/drawing/2010/main"/>
-                      </a:ext>
-                    </a:extLst>
-                  </pic:spPr>
-                </pic:pic>
-              </a:graphicData>
-            </a:graphic>
-            <wp14:sizeRelH relativeFrom="margin">
-              <wp14:pctWidth>0</wp14:pctWidth>
-            </wp14:sizeRelH>
-            <wp14:sizeRelV relativeFrom="margin">
-              <wp14:pctHeight>0</wp14:pctHeight>
-            </wp14:sizeRelV>
-          </wp:anchor>
-        </w:drawing>
-      </w:r>
-      <w:r>
-        <w:rPr>
-          <w:noProof/>
-        </w:rPr>
-        <w:drawing>
-          <wp:anchor distT="0" distB="0" distL="114300" distR="114300" simplePos="0" relativeHeight="251698175" behindDoc="1" locked="0" layoutInCell="1" allowOverlap="1" wp14:anchorId="44619C4D" wp14:editId="1F52E7A6">
-            <wp:simplePos x="0" y="0"/>
-            <wp:positionH relativeFrom="column">
-              <wp:posOffset>-950595</wp:posOffset>
-            </wp:positionH>
-            <wp:positionV relativeFrom="paragraph">
-              <wp:posOffset>8025765</wp:posOffset>
+              <wp:posOffset>6352082</wp:posOffset>
             </wp:positionV>
             <wp:extent cx="7670165" cy="627380"/>
             <wp:effectExtent l="0" t="0" r="6985" b="1270"/>
@@ -2271,13 +2184,13 @@
           <w:noProof/>
         </w:rPr>
         <w:drawing>
-          <wp:anchor distT="0" distB="0" distL="114300" distR="114300" simplePos="0" relativeHeight="251728895" behindDoc="1" locked="0" layoutInCell="1" allowOverlap="1" wp14:anchorId="13FCD130" wp14:editId="73864568">
+          <wp:anchor distT="0" distB="0" distL="114300" distR="114300" simplePos="0" relativeHeight="251728895" behindDoc="1" locked="0" layoutInCell="1" allowOverlap="1" wp14:anchorId="13FCD130" wp14:editId="3592283C">
             <wp:simplePos x="0" y="0"/>
             <wp:positionH relativeFrom="column">
               <wp:posOffset>-914400</wp:posOffset>
             </wp:positionH>
             <wp:positionV relativeFrom="paragraph">
-              <wp:posOffset>1923415</wp:posOffset>
+              <wp:posOffset>1721396</wp:posOffset>
             </wp:positionV>
             <wp:extent cx="7670165" cy="627380"/>
             <wp:effectExtent l="0" t="0" r="6985" b="1270"/>
@@ -2630,13 +2543,13 @@
           <w:noProof/>
         </w:rPr>
         <w:drawing>
-          <wp:anchor distT="0" distB="0" distL="114300" distR="114300" simplePos="0" relativeHeight="251732991" behindDoc="1" locked="0" layoutInCell="1" allowOverlap="1" wp14:anchorId="35F71080" wp14:editId="5E88950E">
+          <wp:anchor distT="0" distB="0" distL="114300" distR="114300" simplePos="0" relativeHeight="251732991" behindDoc="1" locked="0" layoutInCell="1" allowOverlap="1" wp14:anchorId="35F71080" wp14:editId="0F661BB9">
             <wp:simplePos x="0" y="0"/>
             <wp:positionH relativeFrom="column">
               <wp:posOffset>-1017270</wp:posOffset>
             </wp:positionH>
             <wp:positionV relativeFrom="paragraph">
-              <wp:posOffset>1378585</wp:posOffset>
+              <wp:posOffset>1426352</wp:posOffset>
             </wp:positionV>
             <wp:extent cx="7670165" cy="627380"/>
             <wp:effectExtent l="0" t="0" r="6985" b="1270"/>
@@ -2707,19 +2620,22 @@
     </w:p>
     <w:p>
       <w:r>
+        <w:rPr>
+          <w:noProof/>
+        </w:rPr>
         <w:drawing>
-          <wp:anchor distT="0" distB="0" distL="114300" distR="114300" simplePos="0" relativeHeight="251730943" behindDoc="0" locked="0" layoutInCell="1" allowOverlap="1" wp14:anchorId="061788E1" wp14:editId="68C49C03">
+          <wp:anchor distT="0" distB="0" distL="114300" distR="114300" simplePos="0" relativeHeight="251734015" behindDoc="0" locked="0" layoutInCell="1" allowOverlap="1" wp14:anchorId="204BC3A7" wp14:editId="431E5DFD">
             <wp:simplePos x="0" y="0"/>
-            <wp:positionH relativeFrom="margin">
-              <wp:posOffset>45720</wp:posOffset>
+            <wp:positionH relativeFrom="column">
+              <wp:posOffset>165128</wp:posOffset>
             </wp:positionH>
             <wp:positionV relativeFrom="paragraph">
-              <wp:posOffset>271145</wp:posOffset>
+              <wp:posOffset>327025</wp:posOffset>
             </wp:positionV>
-            <wp:extent cx="5760720" cy="2793365"/>
-            <wp:effectExtent l="0" t="0" r="0" b="6985"/>
+            <wp:extent cx="5645150" cy="2014220"/>
+            <wp:effectExtent l="0" t="0" r="0" b="5080"/>
             <wp:wrapTopAndBottom/>
-            <wp:docPr id="1507254464" name="Afbeelding 6" descr="A screenshot of a chat&#10;&#10;Description automatically generated"/>
+            <wp:docPr id="1955477475" name="Afbeelding 5" descr="Afbeelding met tekst, software, nummer, Computerpictogram&#10;&#10;Automatisch gegenereerde beschrijving"/>
             <wp:cNvGraphicFramePr>
               <a:graphicFrameLocks xmlns:a="http://schemas.openxmlformats.org/drawingml/2006/main" noChangeAspect="1"/>
             </wp:cNvGraphicFramePr>
@@ -2727,41 +2643,44 @@
               <a:graphicData uri="http://schemas.openxmlformats.org/drawingml/2006/picture">
                 <pic:pic xmlns:pic="http://schemas.openxmlformats.org/drawingml/2006/picture">
                   <pic:nvPicPr>
-                    <pic:cNvPr id="0" name="Picture 1" descr="A screenshot of a chat&#10;&#10;Description automatically generated"/>
+                    <pic:cNvPr id="1955477475" name="Afbeelding 5" descr="Afbeelding met tekst, software, nummer, Computerpictogram&#10;&#10;Automatisch gegenereerde beschrijving"/>
                     <pic:cNvPicPr>
                       <a:picLocks noChangeAspect="1" noChangeArrowheads="1"/>
                     </pic:cNvPicPr>
                   </pic:nvPicPr>
-                  <pic:blipFill>
-                    <a:blip r:embed="rId10">
+                  <pic:blipFill rotWithShape="1">
+                    <a:blip r:embed="rId10" cstate="print">
                       <a:extLst>
                         <a:ext uri="{28A0092B-C50C-407E-A947-70E740481C1C}">
                           <a14:useLocalDpi xmlns:a14="http://schemas.microsoft.com/office/drawing/2010/main" val="0"/>
                         </a:ext>
                       </a:extLst>
                     </a:blip>
-                    <a:srcRect/>
-                    <a:stretch>
-                      <a:fillRect/>
-                    </a:stretch>
+                    <a:srcRect t="18322" r="1948"/>
+                    <a:stretch/>
                   </pic:blipFill>
                   <pic:spPr bwMode="auto">
                     <a:xfrm>
                       <a:off x="0" y="0"/>
-                      <a:ext cx="5760720" cy="2793365"/>
+                      <a:ext cx="5645150" cy="2014220"/>
                     </a:xfrm>
                     <a:prstGeom prst="rect">
                       <a:avLst/>
                     </a:prstGeom>
                     <a:noFill/>
+                    <a:ln>
+                      <a:noFill/>
+                    </a:ln>
+                    <a:extLst>
+                      <a:ext uri="{53640926-AAD7-44D8-BBD7-CCE9431645EC}">
+                        <a14:shadowObscured xmlns:a14="http://schemas.microsoft.com/office/drawing/2010/main"/>
+                      </a:ext>
+                    </a:extLst>
                   </pic:spPr>
                 </pic:pic>
               </a:graphicData>
             </a:graphic>
-            <wp14:sizeRelH relativeFrom="page">
-              <wp14:pctWidth>0</wp14:pctWidth>
-            </wp14:sizeRelH>
-            <wp14:sizeRelV relativeFrom="page">
+            <wp14:sizeRelV relativeFrom="margin">
               <wp14:pctHeight>0</wp14:pctHeight>
             </wp14:sizeRelV>
           </wp:anchor>
@@ -2791,6 +2710,73 @@
       </w:r>
     </w:p>
     <w:p>
+      <w:r>
+        <w:rPr>
+          <w:noProof/>
+        </w:rPr>
+        <w:drawing>
+          <wp:anchor distT="0" distB="0" distL="114300" distR="114300" simplePos="0" relativeHeight="251736063" behindDoc="1" locked="0" layoutInCell="1" allowOverlap="1" wp14:anchorId="1E592257" wp14:editId="49B11874">
+            <wp:simplePos x="0" y="0"/>
+            <wp:positionH relativeFrom="column">
+              <wp:posOffset>-1009499</wp:posOffset>
+            </wp:positionH>
+            <wp:positionV relativeFrom="paragraph">
+              <wp:posOffset>6119761</wp:posOffset>
+            </wp:positionV>
+            <wp:extent cx="7670165" cy="627380"/>
+            <wp:effectExtent l="0" t="0" r="6985" b="1270"/>
+            <wp:wrapNone/>
+            <wp:docPr id="1479950682" name="Afbeelding 31" descr="Afbeelding met tekst, schermopname, Rechthoek, ontwerp&#10;&#10;Automatisch gegenereerde beschrijving"/>
+            <wp:cNvGraphicFramePr>
+              <a:graphicFrameLocks xmlns:a="http://schemas.openxmlformats.org/drawingml/2006/main" noChangeAspect="1"/>
+            </wp:cNvGraphicFramePr>
+            <a:graphic xmlns:a="http://schemas.openxmlformats.org/drawingml/2006/main">
+              <a:graphicData uri="http://schemas.openxmlformats.org/drawingml/2006/picture">
+                <pic:pic xmlns:pic="http://schemas.openxmlformats.org/drawingml/2006/picture">
+                  <pic:nvPicPr>
+                    <pic:cNvPr id="715336586" name="Afbeelding 31" descr="Afbeelding met tekst, schermopname, Rechthoek, ontwerp&#10;&#10;Automatisch gegenereerde beschrijving"/>
+                    <pic:cNvPicPr/>
+                  </pic:nvPicPr>
+                  <pic:blipFill rotWithShape="1">
+                    <a:blip r:embed="rId9">
+                      <a:extLst>
+                        <a:ext uri="{28A0092B-C50C-407E-A947-70E740481C1C}">
+                          <a14:useLocalDpi xmlns:a14="http://schemas.microsoft.com/office/drawing/2010/main" val="0"/>
+                        </a:ext>
+                      </a:extLst>
+                    </a:blip>
+                    <a:srcRect t="93222"/>
+                    <a:stretch/>
+                  </pic:blipFill>
+                  <pic:spPr bwMode="auto">
+                    <a:xfrm>
+                      <a:off x="0" y="0"/>
+                      <a:ext cx="7670165" cy="627380"/>
+                    </a:xfrm>
+                    <a:prstGeom prst="rect">
+                      <a:avLst/>
+                    </a:prstGeom>
+                    <a:ln>
+                      <a:noFill/>
+                    </a:ln>
+                    <a:extLst>
+                      <a:ext uri="{53640926-AAD7-44D8-BBD7-CCE9431645EC}">
+                        <a14:shadowObscured xmlns:a14="http://schemas.microsoft.com/office/drawing/2010/main"/>
+                      </a:ext>
+                    </a:extLst>
+                  </pic:spPr>
+                </pic:pic>
+              </a:graphicData>
+            </a:graphic>
+            <wp14:sizeRelH relativeFrom="margin">
+              <wp14:pctWidth>0</wp14:pctWidth>
+            </wp14:sizeRelH>
+            <wp14:sizeRelV relativeFrom="margin">
+              <wp14:pctHeight>0</wp14:pctHeight>
+            </wp14:sizeRelV>
+          </wp:anchor>
+        </w:drawing>
+      </w:r>
       <w:r>
         <w:t xml:space="preserve">We hebben tijdens deze sprint de </w:t>
       </w:r>
@@ -2929,13 +2915,13 @@
           <w:noProof/>
         </w:rPr>
         <w:drawing>
-          <wp:anchor distT="0" distB="0" distL="114300" distR="114300" simplePos="0" relativeHeight="251708415" behindDoc="1" locked="0" layoutInCell="1" allowOverlap="1" wp14:anchorId="4925883D" wp14:editId="1E190223">
+          <wp:anchor distT="0" distB="0" distL="114300" distR="114300" simplePos="0" relativeHeight="251708415" behindDoc="1" locked="0" layoutInCell="1" allowOverlap="1" wp14:anchorId="4925883D" wp14:editId="75E4C623">
             <wp:simplePos x="0" y="0"/>
             <wp:positionH relativeFrom="column">
-              <wp:posOffset>-922655</wp:posOffset>
+              <wp:posOffset>-918011</wp:posOffset>
             </wp:positionH>
             <wp:positionV relativeFrom="paragraph">
-              <wp:posOffset>8084185</wp:posOffset>
+              <wp:posOffset>7626985</wp:posOffset>
             </wp:positionV>
             <wp:extent cx="7670165" cy="627380"/>
             <wp:effectExtent l="0" t="0" r="6985" b="1270"/>
@@ -5825,27 +5811,9 @@
   </w:num>
   <w:num w:numId="13" w16cid:durableId="326442037">
     <w:abstractNumId w:val="2"/>
-    <w:lvlOverride w:ilvl="0"/>
-    <w:lvlOverride w:ilvl="1"/>
-    <w:lvlOverride w:ilvl="2"/>
-    <w:lvlOverride w:ilvl="3"/>
-    <w:lvlOverride w:ilvl="4"/>
-    <w:lvlOverride w:ilvl="5"/>
-    <w:lvlOverride w:ilvl="6"/>
-    <w:lvlOverride w:ilvl="7"/>
-    <w:lvlOverride w:ilvl="8"/>
   </w:num>
   <w:num w:numId="14" w16cid:durableId="850492002">
     <w:abstractNumId w:val="8"/>
-    <w:lvlOverride w:ilvl="0"/>
-    <w:lvlOverride w:ilvl="1"/>
-    <w:lvlOverride w:ilvl="2"/>
-    <w:lvlOverride w:ilvl="3"/>
-    <w:lvlOverride w:ilvl="4"/>
-    <w:lvlOverride w:ilvl="5"/>
-    <w:lvlOverride w:ilvl="6"/>
-    <w:lvlOverride w:ilvl="7"/>
-    <w:lvlOverride w:ilvl="8"/>
   </w:num>
   <w:num w:numId="15" w16cid:durableId="434130018">
     <w:abstractNumId w:val="1"/>
@@ -6469,6 +6437,7 @@
   <w:style w:type="character" w:default="1" w:styleId="Standaardalinea-lettertype">
     <w:name w:val="Default Paragraph Font"/>
     <w:uiPriority w:val="1"/>
+    <w:semiHidden/>
     <w:unhideWhenUsed/>
   </w:style>
   <w:style w:type="table" w:default="1" w:styleId="Standaardtabel">

</xml_diff>